<commit_message>
opdatering til 8.1 og 8.2
</commit_message>
<xml_diff>
--- a/Dokumentation/Scrum Log.docx
+++ b/Dokumentation/Scrum Log.docx
@@ -4856,11 +4856,16 @@
         <w:jc w:val="both"/>
         <w:rPr>
           <w:rFonts w:asciiTheme="minorHAnsi" w:hAnsiTheme="minorHAnsi" w:cstheme="minorHAnsi"/>
-        </w:rPr>
-      </w:pPr>
-      <w:r>
-        <w:rPr>
-          <w:rFonts w:asciiTheme="minorHAnsi" w:hAnsiTheme="minorHAnsi" w:cstheme="minorHAnsi"/>
+          <w:b/>
+          <w:bCs/>
+        </w:rPr>
+      </w:pPr>
+      <w:bookmarkStart w:id="20" w:name="_Hlk41658232"/>
+      <w:r>
+        <w:rPr>
+          <w:rFonts w:asciiTheme="minorHAnsi" w:hAnsiTheme="minorHAnsi" w:cstheme="minorHAnsi"/>
+          <w:b/>
+          <w:bCs/>
           <w:color w:val="000000"/>
           <w:sz w:val="22"/>
           <w:szCs w:val="22"/>
@@ -4875,11 +4880,15 @@
         <w:jc w:val="both"/>
         <w:rPr>
           <w:rFonts w:asciiTheme="minorHAnsi" w:hAnsiTheme="minorHAnsi" w:cstheme="minorHAnsi"/>
-        </w:rPr>
-      </w:pPr>
-      <w:r>
-        <w:rPr>
-          <w:rFonts w:asciiTheme="minorHAnsi" w:hAnsiTheme="minorHAnsi" w:cstheme="minorHAnsi"/>
+          <w:b/>
+          <w:bCs/>
+        </w:rPr>
+      </w:pPr>
+      <w:r>
+        <w:rPr>
+          <w:rFonts w:asciiTheme="minorHAnsi" w:hAnsiTheme="minorHAnsi" w:cstheme="minorHAnsi"/>
+          <w:b/>
+          <w:bCs/>
           <w:color w:val="000000"/>
           <w:sz w:val="22"/>
           <w:szCs w:val="22"/>
@@ -4889,6 +4898,8 @@
       <w:r>
         <w:rPr>
           <w:rFonts w:asciiTheme="minorHAnsi" w:hAnsiTheme="minorHAnsi" w:cstheme="minorHAnsi"/>
+          <w:b/>
+          <w:bCs/>
           <w:color w:val="000000"/>
           <w:sz w:val="22"/>
           <w:szCs w:val="22"/>
@@ -4896,6 +4907,7 @@
         <w:t xml:space="preserve"> </w:t>
       </w:r>
     </w:p>
+    <w:bookmarkEnd w:id="20"/>
     <w:p>
       <w:pPr>
         <w:rPr>
@@ -7245,7 +7257,7 @@
 </file>
 
 <file path=customXml/itemProps1.xml><?xml version="1.0" encoding="utf-8"?>
-<ds:datastoreItem xmlns:ds="http://schemas.openxmlformats.org/officeDocument/2006/customXml" ds:itemID="{EB0DC381-C7E6-4A3A-89B5-AED6DC4CDA89}">
+<ds:datastoreItem xmlns:ds="http://schemas.openxmlformats.org/officeDocument/2006/customXml" ds:itemID="{DDCDA555-9821-4F6F-B0E3-00D07C632228}">
   <ds:schemaRefs>
     <ds:schemaRef ds:uri="http://schemas.openxmlformats.org/officeDocument/2006/bibliography"/>
   </ds:schemaRefs>

</xml_diff>